<commit_message>
fix a small mistake
</commit_message>
<xml_diff>
--- a/Báo_Cáo_ĐồÁn1.docx
+++ b/Báo_Cáo_ĐồÁn1.docx
@@ -681,8 +681,6 @@
         </w:rPr>
         <w:t xml:space="preserve"> NỘI 05 -2018</w:t>
       </w:r>
-      <w:bookmarkStart w:id="0" w:name="_GoBack"/>
-      <w:bookmarkEnd w:id="0"/>
     </w:p>
     <w:p>
       <w:pPr>
@@ -699,12 +697,12 @@
         <w:pStyle w:val="u1"/>
         <w:spacing w:line="276" w:lineRule="auto"/>
       </w:pPr>
-      <w:bookmarkStart w:id="1" w:name="_Toc294172297"/>
+      <w:bookmarkStart w:id="0" w:name="_Toc294172297"/>
       <w:r>
         <w:lastRenderedPageBreak/>
         <w:t>PHIẾU GIAO NHIỆM VỤ ĐỒ ÁN TỐT NGHIỆP</w:t>
       </w:r>
-      <w:bookmarkEnd w:id="1"/>
+      <w:bookmarkEnd w:id="0"/>
     </w:p>
     <w:p>
       <w:pPr>
@@ -1381,7 +1379,9 @@
         </w:rPr>
         <w:br w:type="page"/>
       </w:r>
-      <w:bookmarkStart w:id="2" w:name="_Toc294172302"/>
+      <w:bookmarkStart w:id="1" w:name="_Toc294172302"/>
+      <w:bookmarkStart w:id="2" w:name="_GoBack"/>
+      <w:bookmarkEnd w:id="2"/>
     </w:p>
     <w:p>
       <w:pPr>
@@ -1401,7 +1401,7 @@
         <w:lastRenderedPageBreak/>
         <w:t>MỤC LỤC</w:t>
       </w:r>
-      <w:bookmarkEnd w:id="2"/>
+      <w:bookmarkEnd w:id="1"/>
     </w:p>
     <w:p>
       <w:pPr>
@@ -6686,7 +6686,7 @@
       <w:rPr>
         <w:i/>
       </w:rPr>
-      <w:t xml:space="preserve"> Nguyễn Trọng Hảo -20166056 - Đ ồ án I</w:t>
+      <w:t xml:space="preserve"> Nguyễn Trọng Hảo -20166056 - Đồ án I</w:t>
     </w:r>
   </w:p>
 </w:ftr>

</xml_diff>